<commit_message>
Updated Resume with more detailed employment specs
</commit_message>
<xml_diff>
--- a/Resume doc.docx
+++ b/Resume doc.docx
@@ -13,8 +13,6 @@
           <w:szCs w:val="60"/>
         </w:rPr>
       </w:pPr>
-      <w:bookmarkStart w:id="0" w:name="_GoBack"/>
-      <w:bookmarkEnd w:id="0"/>
       <w:r>
         <w:rPr>
           <w:rFonts w:ascii="Open Sans" w:hAnsi="Open Sans" w:cs="Open Sans"/>
@@ -85,7 +83,7 @@
         </w:rPr>
         <w:t xml:space="preserve">rawells14@gmail.com | </w:t>
       </w:r>
-      <w:hyperlink r:id="rId4" w:history="1">
+      <w:hyperlink r:id="rId5" w:history="1">
         <w:r>
           <w:rPr>
             <w:rFonts w:ascii="Open Sans" w:hAnsi="Open Sans" w:cs="Open Sans"/>
@@ -99,7 +97,7 @@
         </w:rPr>
         <w:t xml:space="preserve"> | </w:t>
       </w:r>
-      <w:hyperlink r:id="rId5" w:history="1">
+      <w:hyperlink r:id="rId6" w:history="1">
         <w:r>
           <w:rPr>
             <w:rFonts w:ascii="Open Sans" w:hAnsi="Open Sans" w:cs="Open Sans"/>
@@ -132,11 +130,13 @@
         <w:rPr>
           <w:rFonts w:ascii="Open Sans" w:hAnsi="Open Sans" w:cs="Open Sans"/>
           <w:i/>
-        </w:rPr>
-      </w:pPr>
-      <w:r>
-        <w:rPr>
-          <w:rFonts w:ascii="Open Sans" w:hAnsi="Open Sans" w:cs="Open Sans"/>
+          <w:sz w:val="18"/>
+        </w:rPr>
+      </w:pPr>
+      <w:r>
+        <w:rPr>
+          <w:rFonts w:ascii="Open Sans" w:hAnsi="Open Sans" w:cs="Open Sans"/>
+          <w:b/>
         </w:rPr>
         <w:t>Software Engineering Intern</w:t>
       </w:r>
@@ -160,19 +160,102 @@
           <w:i/>
         </w:rPr>
         <w:tab/>
+      </w:r>
+      <w:r>
+        <w:rPr>
+          <w:rFonts w:ascii="Open Sans" w:hAnsi="Open Sans" w:cs="Open Sans"/>
+          <w:i/>
+          <w:sz w:val="18"/>
+        </w:rPr>
         <w:t>06/16-08/16</w:t>
       </w:r>
     </w:p>
     <w:p>
       <w:pPr>
-        <w:spacing w:after="100"/>
-        <w:rPr>
-          <w:rFonts w:ascii="Open Sans" w:hAnsi="Open Sans" w:cs="Open Sans"/>
-        </w:rPr>
-      </w:pPr>
-      <w:r>
-        <w:rPr>
-          <w:rFonts w:ascii="Open Sans" w:hAnsi="Open Sans" w:cs="Open Sans"/>
+        <w:pStyle w:val="ListParagraph"/>
+        <w:numPr>
+          <w:ilvl w:val="0"/>
+          <w:numId w:val="1"/>
+        </w:numPr>
+        <w:rPr>
+          <w:rFonts w:ascii="Open Sans" w:hAnsi="Open Sans" w:cs="Open Sans"/>
+          <w:i/>
+          <w:sz w:val="18"/>
+        </w:rPr>
+      </w:pPr>
+      <w:r>
+        <w:rPr>
+          <w:rFonts w:ascii="Open Sans" w:hAnsi="Open Sans" w:cs="Open Sans"/>
+          <w:i/>
+          <w:sz w:val="18"/>
+        </w:rPr>
+        <w:t>Built a high performance python web application for Project Managers to track</w:t>
+      </w:r>
+      <w:r>
+        <w:rPr>
+          <w:rFonts w:ascii="Open Sans" w:hAnsi="Open Sans" w:cs="Open Sans"/>
+          <w:i/>
+          <w:sz w:val="18"/>
+        </w:rPr>
+        <w:t xml:space="preserve"> bugs and issues on HPE servers</w:t>
+      </w:r>
+    </w:p>
+    <w:p>
+      <w:pPr>
+        <w:pStyle w:val="ListParagraph"/>
+        <w:numPr>
+          <w:ilvl w:val="0"/>
+          <w:numId w:val="1"/>
+        </w:numPr>
+        <w:rPr>
+          <w:rFonts w:ascii="Open Sans" w:hAnsi="Open Sans" w:cs="Open Sans"/>
+          <w:i/>
+          <w:sz w:val="18"/>
+        </w:rPr>
+      </w:pPr>
+      <w:r>
+        <w:rPr>
+          <w:rFonts w:ascii="Open Sans" w:hAnsi="Open Sans" w:cs="Open Sans"/>
+          <w:i/>
+          <w:sz w:val="18"/>
+        </w:rPr>
+        <w:t>Cut Bug report generation from 2.5 hours to 2 minutes</w:t>
+      </w:r>
+    </w:p>
+    <w:p>
+      <w:pPr>
+        <w:pStyle w:val="ListParagraph"/>
+        <w:numPr>
+          <w:ilvl w:val="0"/>
+          <w:numId w:val="1"/>
+        </w:numPr>
+        <w:rPr>
+          <w:rFonts w:ascii="Open Sans" w:hAnsi="Open Sans" w:cs="Open Sans"/>
+          <w:i/>
+          <w:sz w:val="18"/>
+        </w:rPr>
+      </w:pPr>
+      <w:r>
+        <w:rPr>
+          <w:rFonts w:ascii="Open Sans" w:hAnsi="Open Sans" w:cs="Open Sans"/>
+          <w:i/>
+          <w:sz w:val="18"/>
+        </w:rPr>
+        <w:t>Increased efficiency of Issue delegation to engineers</w:t>
+      </w:r>
+    </w:p>
+    <w:p>
+      <w:pPr>
+        <w:spacing w:after="100"/>
+        <w:rPr>
+          <w:rFonts w:ascii="Open Sans" w:hAnsi="Open Sans" w:cs="Open Sans"/>
+          <w:sz w:val="18"/>
+        </w:rPr>
+      </w:pPr>
+      <w:r>
+        <w:rPr>
+          <w:rFonts w:ascii="Open Sans" w:hAnsi="Open Sans" w:cs="Open Sans"/>
+          <w:b/>
         </w:rPr>
         <w:t>Lead Web Developer</w:t>
       </w:r>
@@ -215,7 +298,7 @@
           <w:rFonts w:ascii="Open Sans" w:hAnsi="Open Sans" w:cs="Open Sans"/>
           <w:sz w:val="18"/>
         </w:rPr>
-        <w:t>-</w:t>
+        <w:t>–</w:t>
       </w:r>
       <w:r>
         <w:rPr>
@@ -234,16 +317,60 @@
     </w:p>
     <w:p>
       <w:pPr>
-        <w:spacing w:after="100"/>
-        <w:rPr>
-          <w:rFonts w:ascii="Open Sans" w:hAnsi="Open Sans" w:cs="Open Sans"/>
-        </w:rPr>
-      </w:pPr>
-      <w:r>
-        <w:rPr>
-          <w:rFonts w:ascii="Open Sans" w:hAnsi="Open Sans" w:cs="Open Sans"/>
-        </w:rPr>
-        <w:t>Portfolio Management Aid</w:t>
+        <w:pStyle w:val="ListParagraph"/>
+        <w:numPr>
+          <w:ilvl w:val="0"/>
+          <w:numId w:val="2"/>
+        </w:numPr>
+        <w:spacing w:after="100"/>
+        <w:rPr>
+          <w:rFonts w:ascii="Open Sans" w:hAnsi="Open Sans" w:cs="Open Sans"/>
+        </w:rPr>
+      </w:pPr>
+      <w:r>
+        <w:rPr>
+          <w:rFonts w:ascii="Open Sans" w:hAnsi="Open Sans" w:cs="Open Sans"/>
+          <w:i/>
+          <w:sz w:val="18"/>
+        </w:rPr>
+        <w:t>Designed the front end webpages for the company’s primary real estate venture (</w:t>
+      </w:r>
+      <w:hyperlink r:id="rId7" w:history="1">
+        <w:r>
+          <w:rPr>
+            <w:rStyle w:val="Hyperlink"/>
+            <w:rFonts w:ascii="Open Sans" w:hAnsi="Open Sans" w:cs="Open Sans"/>
+            <w:i/>
+            <w:color w:val="auto"/>
+            <w:sz w:val="18"/>
+            <w:u w:val="none"/>
+          </w:rPr>
+          <w:t>crabcayresort.net</w:t>
+        </w:r>
+      </w:hyperlink>
+      <w:r>
+        <w:rPr>
+          <w:rFonts w:ascii="Open Sans" w:hAnsi="Open Sans" w:cs="Open Sans"/>
+          <w:i/>
+          <w:sz w:val="18"/>
+        </w:rPr>
+        <w:t>)</w:t>
+      </w:r>
+    </w:p>
+    <w:p>
+      <w:pPr>
+        <w:spacing w:after="100"/>
+        <w:rPr>
+          <w:rFonts w:ascii="Open Sans" w:hAnsi="Open Sans" w:cs="Open Sans"/>
+          <w:sz w:val="18"/>
+        </w:rPr>
+      </w:pPr>
+      <w:r>
+        <w:rPr>
+          <w:rFonts w:ascii="Open Sans" w:hAnsi="Open Sans" w:cs="Open Sans"/>
+          <w:b/>
+        </w:rPr>
+        <w:t>Visual Design &amp; Management Intern</w:t>
       </w:r>
       <w:r>
         <w:rPr>
@@ -257,15 +384,7 @@
           <w:i/>
           <w:sz w:val="18"/>
         </w:rPr>
-        <w:t xml:space="preserve">Saracen Capital </w:t>
-      </w:r>
-      <w:r>
-        <w:rPr>
-          <w:rFonts w:ascii="Open Sans" w:hAnsi="Open Sans" w:cs="Open Sans"/>
-          <w:i/>
-          <w:sz w:val="18"/>
-        </w:rPr>
-        <w:t>LP</w:t>
+        <w:t>Saracen Capital LP</w:t>
       </w:r>
       <w:r>
         <w:rPr>
@@ -279,71 +398,52 @@
           <w:rFonts w:ascii="Open Sans" w:hAnsi="Open Sans" w:cs="Open Sans"/>
           <w:sz w:val="18"/>
         </w:rPr>
-        <w:t xml:space="preserve">08/2015 </w:t>
-      </w:r>
-      <w:r>
-        <w:rPr>
-          <w:rFonts w:ascii="Open Sans" w:hAnsi="Open Sans" w:cs="Open Sans"/>
-          <w:sz w:val="18"/>
-        </w:rPr>
-        <w:t>–</w:t>
-      </w:r>
-      <w:r>
-        <w:rPr>
-          <w:rFonts w:ascii="Open Sans" w:hAnsi="Open Sans" w:cs="Open Sans"/>
-          <w:sz w:val="18"/>
-        </w:rPr>
-        <w:t xml:space="preserve"> </w:t>
-      </w:r>
-      <w:r>
-        <w:rPr>
-          <w:rFonts w:ascii="Open Sans" w:hAnsi="Open Sans" w:cs="Open Sans"/>
-          <w:sz w:val="18"/>
-        </w:rPr>
-        <w:t>03/2016</w:t>
-      </w:r>
-    </w:p>
-    <w:p>
-      <w:pPr>
-        <w:spacing w:after="100"/>
-        <w:rPr>
-          <w:rFonts w:ascii="Open Sans" w:hAnsi="Open Sans" w:cs="Open Sans"/>
-          <w:sz w:val="18"/>
-        </w:rPr>
-      </w:pPr>
-      <w:r>
-        <w:rPr>
-          <w:rFonts w:ascii="Open Sans" w:hAnsi="Open Sans" w:cs="Open Sans"/>
-        </w:rPr>
-        <w:t>Visual Design &amp; Management Intern</w:t>
-      </w:r>
-      <w:r>
-        <w:rPr>
-          <w:rFonts w:ascii="Open Sans" w:hAnsi="Open Sans" w:cs="Open Sans"/>
-        </w:rPr>
-        <w:tab/>
-      </w:r>
-      <w:r>
-        <w:rPr>
-          <w:rFonts w:ascii="Open Sans" w:hAnsi="Open Sans" w:cs="Open Sans"/>
-          <w:i/>
-          <w:sz w:val="18"/>
-        </w:rPr>
-        <w:t>Saracen Capital LP</w:t>
-      </w:r>
-      <w:r>
-        <w:rPr>
-          <w:rFonts w:ascii="Open Sans" w:hAnsi="Open Sans" w:cs="Open Sans"/>
-          <w:i/>
-        </w:rPr>
-        <w:tab/>
-      </w:r>
-      <w:r>
-        <w:rPr>
-          <w:rFonts w:ascii="Open Sans" w:hAnsi="Open Sans" w:cs="Open Sans"/>
-          <w:sz w:val="18"/>
-        </w:rPr>
-        <w:t xml:space="preserve">Summer 2014, 2015 </w:t>
+        <w:t>Summer</w:t>
+      </w:r>
+      <w:r>
+        <w:rPr>
+          <w:rFonts w:ascii="Open Sans" w:hAnsi="Open Sans" w:cs="Open Sans"/>
+          <w:sz w:val="18"/>
+        </w:rPr>
+        <w:t>s</w:t>
+      </w:r>
+      <w:r>
+        <w:rPr>
+          <w:rFonts w:ascii="Open Sans" w:hAnsi="Open Sans" w:cs="Open Sans"/>
+          <w:sz w:val="18"/>
+        </w:rPr>
+        <w:t xml:space="preserve"> 2014, 2015</w:t>
+      </w:r>
+    </w:p>
+    <w:p>
+      <w:pPr>
+        <w:pStyle w:val="ListParagraph"/>
+        <w:numPr>
+          <w:ilvl w:val="0"/>
+          <w:numId w:val="2"/>
+        </w:numPr>
+        <w:spacing w:after="100"/>
+        <w:rPr>
+          <w:rFonts w:ascii="Open Sans" w:hAnsi="Open Sans" w:cs="Open Sans"/>
+          <w:i/>
+          <w:sz w:val="18"/>
+        </w:rPr>
+      </w:pPr>
+      <w:r>
+        <w:rPr>
+          <w:rFonts w:ascii="Open Sans" w:hAnsi="Open Sans" w:cs="Open Sans"/>
+          <w:i/>
+          <w:sz w:val="18"/>
+        </w:rPr>
+        <w:t xml:space="preserve">Created </w:t>
+      </w:r>
+      <w:r>
+        <w:rPr>
+          <w:rFonts w:ascii="Open Sans" w:hAnsi="Open Sans" w:cs="Open Sans"/>
+          <w:i/>
+          <w:sz w:val="18"/>
+        </w:rPr>
+        <w:t>portfolio forecast visuals to give investors a clear reading on performance of their investments</w:t>
       </w:r>
     </w:p>
     <w:p>
@@ -513,208 +613,7 @@
           <w:i/>
           <w:sz w:val="16"/>
         </w:rPr>
-        <w:t xml:space="preserve"> </w:t>
-      </w:r>
-    </w:p>
-    <w:p>
-      <w:pPr>
-        <w:spacing w:after="100"/>
-        <w:rPr>
-          <w:rFonts w:ascii="Open Sans" w:hAnsi="Open Sans" w:cs="Open Sans"/>
-          <w:i/>
-          <w:sz w:val="16"/>
-        </w:rPr>
-      </w:pPr>
-      <w:r>
-        <w:rPr>
-          <w:rFonts w:ascii="Open Sans" w:hAnsi="Open Sans" w:cs="Open Sans"/>
-          <w:i/>
-          <w:sz w:val="16"/>
-        </w:rPr>
-        <w:t xml:space="preserve">    Clubs &amp; Activities: </w:t>
-      </w:r>
-      <w:r>
-        <w:rPr>
-          <w:rFonts w:ascii="Open Sans" w:hAnsi="Open Sans" w:cs="Open Sans"/>
-          <w:i/>
-          <w:sz w:val="16"/>
-        </w:rPr>
-        <w:t>Zeta Omicron (Computer Science Honor Society, Founder and Vice-President)</w:t>
-      </w:r>
-      <w:r>
-        <w:rPr>
-          <w:rFonts w:ascii="Open Sans" w:hAnsi="Open Sans" w:cs="Open Sans"/>
-          <w:i/>
-          <w:sz w:val="16"/>
-        </w:rPr>
-        <w:t xml:space="preserve"> - </w:t>
-      </w:r>
-      <w:r>
-        <w:rPr>
-          <w:rFonts w:ascii="Open Sans" w:hAnsi="Open Sans" w:cs="Open Sans"/>
-          <w:i/>
-          <w:sz w:val="16"/>
-        </w:rPr>
-        <w:t xml:space="preserve">HP </w:t>
-      </w:r>
-      <w:proofErr w:type="spellStart"/>
-      <w:r>
-        <w:rPr>
-          <w:rFonts w:ascii="Open Sans" w:hAnsi="Open Sans" w:cs="Open Sans"/>
-          <w:i/>
-          <w:sz w:val="16"/>
-        </w:rPr>
-        <w:t>Co</w:t>
-      </w:r>
-      <w:r>
-        <w:rPr>
-          <w:rFonts w:ascii="Open Sans" w:hAnsi="Open Sans" w:cs="Open Sans"/>
-          <w:i/>
-          <w:sz w:val="16"/>
-        </w:rPr>
-        <w:t>deWars</w:t>
-      </w:r>
-      <w:proofErr w:type="spellEnd"/>
-      <w:r>
-        <w:rPr>
-          <w:rFonts w:ascii="Open Sans" w:hAnsi="Open Sans" w:cs="Open Sans"/>
-          <w:i/>
-          <w:sz w:val="16"/>
-        </w:rPr>
-        <w:t xml:space="preserve"> 3x Competitor, 5th Place</w:t>
-      </w:r>
-    </w:p>
-    <w:p>
-      <w:pPr>
-        <w:spacing w:after="100"/>
-        <w:rPr>
-          <w:rFonts w:ascii="Open Sans" w:hAnsi="Open Sans" w:cs="Open Sans"/>
-          <w:i/>
-          <w:sz w:val="16"/>
-        </w:rPr>
-      </w:pPr>
-      <w:r>
-        <w:rPr>
-          <w:rFonts w:ascii="Open Sans" w:hAnsi="Open Sans" w:cs="Open Sans"/>
-          <w:i/>
-          <w:sz w:val="16"/>
-        </w:rPr>
-        <w:t xml:space="preserve">    </w:t>
-      </w:r>
-      <w:r>
-        <w:rPr>
-          <w:rFonts w:ascii="Open Sans" w:hAnsi="Open Sans" w:cs="Open Sans"/>
-          <w:i/>
-          <w:sz w:val="16"/>
-        </w:rPr>
-        <w:t>Advanced 2016</w:t>
-      </w:r>
-      <w:r>
-        <w:rPr>
-          <w:rFonts w:ascii="Open Sans" w:hAnsi="Open Sans" w:cs="Open Sans"/>
-          <w:i/>
-          <w:sz w:val="16"/>
-        </w:rPr>
-        <w:t xml:space="preserve"> - UIL</w:t>
-      </w:r>
-      <w:r>
-        <w:rPr>
-          <w:rFonts w:ascii="Open Sans" w:hAnsi="Open Sans" w:cs="Open Sans"/>
-          <w:i/>
-          <w:sz w:val="16"/>
-        </w:rPr>
-        <w:t xml:space="preserve"> Computer Science (3</w:t>
-      </w:r>
-      <w:r>
-        <w:rPr>
-          <w:rFonts w:ascii="Open Sans" w:hAnsi="Open Sans" w:cs="Open Sans"/>
-          <w:i/>
-          <w:sz w:val="16"/>
-          <w:vertAlign w:val="superscript"/>
-        </w:rPr>
-        <w:t xml:space="preserve">rd </w:t>
-      </w:r>
-      <w:r>
-        <w:rPr>
-          <w:rFonts w:ascii="Open Sans" w:hAnsi="Open Sans" w:cs="Open Sans"/>
-          <w:i/>
-          <w:sz w:val="16"/>
-        </w:rPr>
-        <w:t>Place Region), Mathematics, and Calculator</w:t>
-      </w:r>
-      <w:r>
-        <w:rPr>
-          <w:rFonts w:ascii="Open Sans" w:hAnsi="Open Sans" w:cs="Open Sans"/>
-          <w:i/>
-          <w:sz w:val="16"/>
-        </w:rPr>
-        <w:t xml:space="preserve"> - </w:t>
-      </w:r>
-      <w:r>
-        <w:rPr>
-          <w:rFonts w:ascii="Open Sans" w:hAnsi="Open Sans" w:cs="Open Sans"/>
-          <w:i/>
-          <w:sz w:val="16"/>
-        </w:rPr>
-        <w:t>Mu Alp</w:t>
-      </w:r>
-      <w:r>
-        <w:rPr>
-          <w:rFonts w:ascii="Open Sans" w:hAnsi="Open Sans" w:cs="Open Sans"/>
-          <w:i/>
-          <w:sz w:val="16"/>
-        </w:rPr>
-        <w:t>ha Th</w:t>
-      </w:r>
-      <w:r>
-        <w:rPr>
-          <w:rFonts w:ascii="Open Sans" w:hAnsi="Open Sans" w:cs="Open Sans"/>
-          <w:i/>
-          <w:sz w:val="16"/>
-        </w:rPr>
-        <w:t xml:space="preserve">eta - </w:t>
-      </w:r>
-      <w:r>
-        <w:rPr>
-          <w:rFonts w:ascii="Open Sans" w:hAnsi="Open Sans" w:cs="Open Sans"/>
-          <w:i/>
-          <w:sz w:val="16"/>
-        </w:rPr>
-        <w:t>National Honor Society</w:t>
-      </w:r>
-      <w:r>
-        <w:rPr>
-          <w:rFonts w:ascii="Open Sans" w:hAnsi="Open Sans" w:cs="Open Sans"/>
-          <w:i/>
-          <w:sz w:val="16"/>
-        </w:rPr>
-        <w:t xml:space="preserve"> </w:t>
-      </w:r>
-    </w:p>
-    <w:p>
-      <w:pPr>
-        <w:spacing w:after="100"/>
-        <w:rPr>
-          <w:rFonts w:ascii="Open Sans" w:hAnsi="Open Sans" w:cs="Open Sans"/>
-          <w:i/>
-          <w:sz w:val="16"/>
-        </w:rPr>
-      </w:pPr>
-      <w:r>
-        <w:rPr>
-          <w:rFonts w:ascii="Open Sans" w:hAnsi="Open Sans" w:cs="Open Sans"/>
-          <w:i/>
-          <w:sz w:val="16"/>
-        </w:rPr>
-        <w:t xml:space="preserve">    </w:t>
-      </w:r>
-      <w:r>
-        <w:rPr>
-          <w:rFonts w:ascii="Open Sans" w:hAnsi="Open Sans" w:cs="Open Sans"/>
-          <w:i/>
-          <w:sz w:val="16"/>
-        </w:rPr>
-        <w:t>SAT: 2000/2400</w:t>
+        <w:t>, Founded Honor Society and Member of 3 Clubs</w:t>
       </w:r>
     </w:p>
     <w:p>
@@ -742,7 +641,14 @@
           <w:rFonts w:ascii="Open Sans" w:hAnsi="Open Sans" w:cs="Open Sans"/>
           <w:sz w:val="18"/>
         </w:rPr>
-        <w:t xml:space="preserve">Coursera, Online Course </w:t>
+        <w:t>Coursera (</w:t>
+      </w:r>
+      <w:r>
+        <w:rPr>
+          <w:rFonts w:ascii="Open Sans" w:hAnsi="Open Sans" w:cs="Open Sans"/>
+          <w:sz w:val="18"/>
+        </w:rPr>
+        <w:t>Online Course)</w:t>
       </w:r>
       <w:r>
         <w:rPr>
@@ -888,7 +794,7 @@
           <w:rFonts w:ascii="Open Sans" w:hAnsi="Open Sans" w:cs="Open Sans"/>
         </w:rPr>
       </w:pPr>
-      <w:hyperlink r:id="rId6" w:history="1">
+      <w:hyperlink r:id="rId8" w:history="1">
         <w:r>
           <w:rPr>
             <w:rStyle w:val="Hyperlink"/>
@@ -937,31 +843,155 @@
           <w:i/>
           <w:sz w:val="16"/>
         </w:rPr>
-        <w:t>UILPractice is a production-ready web application written in Python with the Flask web framework</w:t>
-      </w:r>
-      <w:r>
-        <w:rPr>
-          <w:rFonts w:ascii="Open Sans" w:hAnsi="Open Sans" w:cs="Open Sans"/>
-          <w:i/>
-          <w:sz w:val="16"/>
-        </w:rPr>
-        <w:t>. Users can easily practice, receive</w:t>
-      </w:r>
-    </w:p>
-    <w:p>
-      <w:pPr>
-        <w:spacing w:after="100"/>
-        <w:rPr>
-          <w:rFonts w:ascii="Open Sans" w:hAnsi="Open Sans" w:cs="Open Sans"/>
-          <w:i/>
-          <w:sz w:val="16"/>
-        </w:rPr>
-      </w:pPr>
-      <w:r>
-        <w:rPr>
-          <w:rFonts w:ascii="Open Sans" w:hAnsi="Open Sans" w:cs="Open Sans"/>
-          <w:i/>
-          <w:sz w:val="16"/>
+        <w:t>P</w:t>
+      </w:r>
+      <w:r>
+        <w:rPr>
+          <w:rFonts w:ascii="Open Sans" w:hAnsi="Open Sans" w:cs="Open Sans"/>
+          <w:i/>
+          <w:sz w:val="16"/>
+        </w:rPr>
+        <w:t>roduction-ready web application written in Python with the Flask web framework</w:t>
+      </w:r>
+      <w:r>
+        <w:rPr>
+          <w:rFonts w:ascii="Open Sans" w:hAnsi="Open Sans" w:cs="Open Sans"/>
+          <w:i/>
+          <w:sz w:val="16"/>
+        </w:rPr>
+        <w:t>. Users practice, receive</w:t>
+      </w:r>
+      <w:r>
+        <w:rPr>
+          <w:rFonts w:ascii="Open Sans" w:hAnsi="Open Sans" w:cs="Open Sans"/>
+          <w:i/>
+          <w:sz w:val="16"/>
+        </w:rPr>
+        <w:t xml:space="preserve"> </w:t>
+      </w:r>
+      <w:r>
+        <w:rPr>
+          <w:rFonts w:ascii="Open Sans" w:hAnsi="Open Sans" w:cs="Open Sans"/>
+          <w:i/>
+          <w:sz w:val="16"/>
+        </w:rPr>
+        <w:t>feedb</w:t>
+      </w:r>
+      <w:r>
+        <w:rPr>
+          <w:rFonts w:ascii="Open Sans" w:hAnsi="Open Sans" w:cs="Open Sans"/>
+          <w:i/>
+          <w:sz w:val="16"/>
+        </w:rPr>
+        <w:t>ack,</w:t>
+      </w:r>
+      <w:r>
+        <w:rPr>
+          <w:rFonts w:ascii="Open Sans" w:hAnsi="Open Sans" w:cs="Open Sans"/>
+          <w:i/>
+          <w:sz w:val="16"/>
+        </w:rPr>
+        <w:t xml:space="preserve"> </w:t>
+      </w:r>
+      <w:r>
+        <w:rPr>
+          <w:rFonts w:ascii="Open Sans" w:hAnsi="Open Sans" w:cs="Open Sans"/>
+          <w:i/>
+          <w:sz w:val="16"/>
+        </w:rPr>
+        <w:t>improve</w:t>
+      </w:r>
+      <w:r>
+        <w:rPr>
+          <w:rFonts w:ascii="Open Sans" w:hAnsi="Open Sans" w:cs="Open Sans"/>
+          <w:i/>
+          <w:sz w:val="16"/>
+        </w:rPr>
+        <w:t xml:space="preserve"> UIL academic </w:t>
+      </w:r>
+    </w:p>
+    <w:p>
+      <w:pPr>
+        <w:spacing w:after="100"/>
+        <w:rPr>
+          <w:rFonts w:ascii="Open Sans" w:hAnsi="Open Sans" w:cs="Open Sans"/>
+          <w:i/>
+          <w:sz w:val="16"/>
+        </w:rPr>
+      </w:pPr>
+      <w:r>
+        <w:rPr>
+          <w:rFonts w:ascii="Open Sans" w:hAnsi="Open Sans" w:cs="Open Sans"/>
+          <w:i/>
+          <w:sz w:val="16"/>
+        </w:rPr>
+        <w:t xml:space="preserve">     </w:t>
+      </w:r>
+      <w:r>
+        <w:rPr>
+          <w:rFonts w:ascii="Open Sans" w:hAnsi="Open Sans" w:cs="Open Sans"/>
+          <w:i/>
+          <w:sz w:val="16"/>
+        </w:rPr>
+        <w:t>scores, track analytics over time, a</w:t>
+      </w:r>
+      <w:r>
+        <w:rPr>
+          <w:rFonts w:ascii="Open Sans" w:hAnsi="Open Sans" w:cs="Open Sans"/>
+          <w:i/>
+          <w:sz w:val="16"/>
+        </w:rPr>
+        <w:t xml:space="preserve">nd compete in a friendly </w:t>
+      </w:r>
+      <w:r>
+        <w:rPr>
+          <w:rFonts w:ascii="Open Sans" w:hAnsi="Open Sans" w:cs="Open Sans"/>
+          <w:i/>
+          <w:sz w:val="16"/>
+        </w:rPr>
+        <w:t xml:space="preserve">manner with </w:t>
+      </w:r>
+      <w:r>
+        <w:rPr>
+          <w:rFonts w:ascii="Open Sans" w:hAnsi="Open Sans" w:cs="Open Sans"/>
+          <w:i/>
+          <w:sz w:val="16"/>
+        </w:rPr>
+        <w:t>leaderboards.</w:t>
+      </w:r>
+    </w:p>
+    <w:p>
+      <w:pPr>
+        <w:spacing w:after="100"/>
+        <w:rPr>
+          <w:rFonts w:ascii="Open Sans" w:hAnsi="Open Sans" w:cs="Open Sans"/>
+        </w:rPr>
+      </w:pPr>
+      <w:r>
+        <w:rPr>
+          <w:rFonts w:ascii="Open Sans" w:hAnsi="Open Sans" w:cs="Open Sans"/>
+        </w:rPr>
+        <w:t>Panther Den Management System</w:t>
+      </w:r>
+      <w:r>
+        <w:rPr>
+          <w:rFonts w:ascii="Open Sans" w:hAnsi="Open Sans" w:cs="Open Sans"/>
+        </w:rPr>
+        <w:t xml:space="preserve"> | 2014-2015</w:t>
+      </w:r>
+    </w:p>
+    <w:p>
+      <w:pPr>
+        <w:spacing w:after="100"/>
+        <w:rPr>
+          <w:rFonts w:ascii="Open Sans" w:hAnsi="Open Sans" w:cs="Open Sans"/>
+          <w:i/>
+          <w:sz w:val="16"/>
+        </w:rPr>
+      </w:pPr>
+      <w:r>
+        <w:rPr>
+          <w:rFonts w:ascii="Open Sans" w:hAnsi="Open Sans" w:cs="Open Sans"/>
         </w:rPr>
         <w:t xml:space="preserve">    </w:t>
       </w:r>
@@ -971,97 +1001,72 @@
           <w:i/>
           <w:sz w:val="16"/>
         </w:rPr>
-        <w:t>feedb</w:t>
-      </w:r>
-      <w:r>
-        <w:rPr>
-          <w:rFonts w:ascii="Open Sans" w:hAnsi="Open Sans" w:cs="Open Sans"/>
-          <w:i/>
-          <w:sz w:val="16"/>
-        </w:rPr>
-        <w:t>ack,</w:t>
-      </w:r>
-      <w:r>
-        <w:rPr>
-          <w:rFonts w:ascii="Open Sans" w:hAnsi="Open Sans" w:cs="Open Sans"/>
-          <w:i/>
-          <w:sz w:val="16"/>
-        </w:rPr>
-        <w:t xml:space="preserve"> </w:t>
-      </w:r>
-      <w:r>
-        <w:rPr>
-          <w:rFonts w:ascii="Open Sans" w:hAnsi="Open Sans" w:cs="Open Sans"/>
-          <w:i/>
-          <w:sz w:val="16"/>
-        </w:rPr>
-        <w:t>improve</w:t>
-      </w:r>
-      <w:r>
-        <w:rPr>
-          <w:rFonts w:ascii="Open Sans" w:hAnsi="Open Sans" w:cs="Open Sans"/>
-          <w:i/>
-          <w:sz w:val="16"/>
-        </w:rPr>
-        <w:t xml:space="preserve"> UIL academic scores, track analytics over time, a</w:t>
-      </w:r>
-      <w:r>
-        <w:rPr>
-          <w:rFonts w:ascii="Open Sans" w:hAnsi="Open Sans" w:cs="Open Sans"/>
-          <w:i/>
-          <w:sz w:val="16"/>
-        </w:rPr>
-        <w:t xml:space="preserve">nd compete in a friendly </w:t>
-      </w:r>
-      <w:r>
-        <w:rPr>
-          <w:rFonts w:ascii="Open Sans" w:hAnsi="Open Sans" w:cs="Open Sans"/>
-          <w:i/>
-          <w:sz w:val="16"/>
-        </w:rPr>
-        <w:t xml:space="preserve">manner with </w:t>
-      </w:r>
-      <w:r>
-        <w:rPr>
-          <w:rFonts w:ascii="Open Sans" w:hAnsi="Open Sans" w:cs="Open Sans"/>
-          <w:i/>
-          <w:sz w:val="16"/>
-        </w:rPr>
-        <w:t>leaderboards.</w:t>
-      </w:r>
-    </w:p>
-    <w:p>
-      <w:pPr>
-        <w:spacing w:after="100"/>
-        <w:rPr>
-          <w:rFonts w:ascii="Open Sans" w:hAnsi="Open Sans" w:cs="Open Sans"/>
-        </w:rPr>
-      </w:pPr>
-      <w:r>
-        <w:rPr>
-          <w:rFonts w:ascii="Open Sans" w:hAnsi="Open Sans" w:cs="Open Sans"/>
-        </w:rPr>
-        <w:t>Panther Den Management System</w:t>
-      </w:r>
-      <w:r>
-        <w:rPr>
-          <w:rFonts w:ascii="Open Sans" w:hAnsi="Open Sans" w:cs="Open Sans"/>
-        </w:rPr>
-        <w:t xml:space="preserve"> | 2014-2015</w:t>
-      </w:r>
-    </w:p>
-    <w:p>
-      <w:pPr>
-        <w:spacing w:after="100"/>
-        <w:rPr>
-          <w:rFonts w:ascii="Open Sans" w:hAnsi="Open Sans" w:cs="Open Sans"/>
-          <w:i/>
-          <w:sz w:val="16"/>
-        </w:rPr>
-      </w:pPr>
-      <w:r>
-        <w:rPr>
-          <w:rFonts w:ascii="Open Sans" w:hAnsi="Open Sans" w:cs="Open Sans"/>
+        <w:t>De</w:t>
+      </w:r>
+      <w:r>
+        <w:rPr>
+          <w:rFonts w:ascii="Open Sans" w:hAnsi="Open Sans" w:cs="Open Sans"/>
+          <w:i/>
+          <w:sz w:val="16"/>
+        </w:rPr>
+        <w:t xml:space="preserve">signed </w:t>
+      </w:r>
+      <w:r>
+        <w:rPr>
+          <w:rFonts w:ascii="Open Sans" w:hAnsi="Open Sans" w:cs="Open Sans"/>
+          <w:i/>
+          <w:sz w:val="16"/>
+        </w:rPr>
+        <w:t xml:space="preserve">on </w:t>
+      </w:r>
+      <w:r>
+        <w:rPr>
+          <w:rFonts w:ascii="Open Sans" w:hAnsi="Open Sans" w:cs="Open Sans"/>
+          <w:i/>
+          <w:sz w:val="16"/>
+        </w:rPr>
+        <w:t>a team of three students with a goal of giving teachers ease in s</w:t>
+      </w:r>
+      <w:r>
+        <w:rPr>
+          <w:rFonts w:ascii="Open Sans" w:hAnsi="Open Sans" w:cs="Open Sans"/>
+          <w:i/>
+          <w:sz w:val="16"/>
+        </w:rPr>
+        <w:t xml:space="preserve">cheduling, checking attendance, </w:t>
+      </w:r>
+      <w:r>
+        <w:rPr>
+          <w:rFonts w:ascii="Open Sans" w:hAnsi="Open Sans" w:cs="Open Sans"/>
+          <w:i/>
+          <w:sz w:val="16"/>
+        </w:rPr>
+        <w:t xml:space="preserve">and </w:t>
+      </w:r>
+      <w:r>
+        <w:rPr>
+          <w:rFonts w:ascii="Open Sans" w:hAnsi="Open Sans" w:cs="Open Sans"/>
+          <w:i/>
+          <w:sz w:val="16"/>
+        </w:rPr>
+        <w:t>assigning students to</w:t>
+      </w:r>
+    </w:p>
+    <w:p>
+      <w:pPr>
+        <w:spacing w:after="100"/>
+        <w:ind w:left="0" w:firstLine="0"/>
+        <w:rPr>
+          <w:rFonts w:ascii="Open Sans" w:hAnsi="Open Sans" w:cs="Open Sans"/>
+          <w:i/>
+          <w:sz w:val="16"/>
+        </w:rPr>
+      </w:pPr>
+      <w:r>
+        <w:rPr>
+          <w:rFonts w:ascii="Open Sans" w:hAnsi="Open Sans" w:cs="Open Sans"/>
+          <w:i/>
+          <w:sz w:val="16"/>
         </w:rPr>
         <w:t xml:space="preserve">    </w:t>
       </w:r>
@@ -1071,57 +1076,23 @@
           <w:i/>
           <w:sz w:val="16"/>
         </w:rPr>
-        <w:t>This management system was designed by a team of three students with a goal of giving teachers ease in s</w:t>
-      </w:r>
-      <w:r>
-        <w:rPr>
-          <w:rFonts w:ascii="Open Sans" w:hAnsi="Open Sans" w:cs="Open Sans"/>
-          <w:i/>
-          <w:sz w:val="16"/>
-        </w:rPr>
-        <w:t xml:space="preserve">cheduling, checking attendance, </w:t>
-      </w:r>
-    </w:p>
-    <w:p>
-      <w:pPr>
-        <w:spacing w:after="100"/>
-        <w:rPr>
-          <w:rFonts w:ascii="Open Sans" w:hAnsi="Open Sans" w:cs="Open Sans"/>
-          <w:i/>
-          <w:sz w:val="16"/>
-        </w:rPr>
-      </w:pPr>
-      <w:r>
-        <w:rPr>
-          <w:rFonts w:ascii="Open Sans" w:hAnsi="Open Sans" w:cs="Open Sans"/>
-          <w:i/>
-          <w:sz w:val="16"/>
-        </w:rPr>
-        <w:t xml:space="preserve">    </w:t>
-      </w:r>
-      <w:r>
-        <w:rPr>
-          <w:rFonts w:ascii="Open Sans" w:hAnsi="Open Sans" w:cs="Open Sans"/>
-          <w:i/>
-          <w:sz w:val="16"/>
-        </w:rPr>
-        <w:t xml:space="preserve"> </w:t>
-      </w:r>
-      <w:r>
-        <w:rPr>
-          <w:rFonts w:ascii="Open Sans" w:hAnsi="Open Sans" w:cs="Open Sans"/>
-          <w:i/>
-          <w:sz w:val="16"/>
-        </w:rPr>
-        <w:t xml:space="preserve">and </w:t>
-      </w:r>
-      <w:r>
-        <w:rPr>
-          <w:rFonts w:ascii="Open Sans" w:hAnsi="Open Sans" w:cs="Open Sans"/>
-          <w:i/>
-          <w:sz w:val="16"/>
-        </w:rPr>
-        <w:t>assigning students to study hall rooms. This project required intense coordination with school principals and teachers.</w:t>
+        <w:t xml:space="preserve"> study hall rooms. </w:t>
+      </w:r>
+      <w:r>
+        <w:rPr>
+          <w:rFonts w:ascii="Open Sans" w:hAnsi="Open Sans" w:cs="Open Sans"/>
+          <w:i/>
+          <w:sz w:val="16"/>
+        </w:rPr>
+        <w:t>R</w:t>
+      </w:r>
+      <w:r>
+        <w:rPr>
+          <w:rFonts w:ascii="Open Sans" w:hAnsi="Open Sans" w:cs="Open Sans"/>
+          <w:i/>
+          <w:sz w:val="16"/>
+        </w:rPr>
+        <w:t>equired intense coordination with school principals and teachers.</w:t>
       </w:r>
     </w:p>
     <w:p>
@@ -1212,7 +1183,7 @@
           <w:sz w:val="16"/>
           <w:szCs w:val="18"/>
         </w:rPr>
-        <w:t xml:space="preserve"> place overall. Users can compete in a drawing </w:t>
+        <w:t xml:space="preserve"> place overall. </w:t>
       </w:r>
       <w:r>
         <w:rPr>
@@ -1221,6 +1192,24 @@
           <w:sz w:val="16"/>
           <w:szCs w:val="18"/>
         </w:rPr>
+        <w:t xml:space="preserve">Players </w:t>
+      </w:r>
+      <w:r>
+        <w:rPr>
+          <w:rFonts w:ascii="Open Sans" w:hAnsi="Open Sans" w:cs="Open Sans"/>
+          <w:i/>
+          <w:sz w:val="16"/>
+          <w:szCs w:val="18"/>
+        </w:rPr>
+        <w:t xml:space="preserve">compete in a drawing </w:t>
+      </w:r>
+      <w:r>
+        <w:rPr>
+          <w:rFonts w:ascii="Open Sans" w:hAnsi="Open Sans" w:cs="Open Sans"/>
+          <w:i/>
+          <w:sz w:val="16"/>
+          <w:szCs w:val="18"/>
+        </w:rPr>
         <w:t xml:space="preserve">  </w:t>
       </w:r>
     </w:p>
@@ -1251,55 +1240,7 @@
           <w:sz w:val="16"/>
           <w:szCs w:val="18"/>
         </w:rPr>
-        <w:t xml:space="preserve">contest while viewers can simultaneously vote for their favorite artist, giving them more ink to use. The entire application </w:t>
-      </w:r>
-      <w:r>
-        <w:rPr>
-          <w:rFonts w:ascii="Open Sans" w:hAnsi="Open Sans" w:cs="Open Sans"/>
-          <w:i/>
-          <w:sz w:val="16"/>
-          <w:szCs w:val="18"/>
-        </w:rPr>
-        <w:t>was designed and</w:t>
-      </w:r>
-    </w:p>
-    <w:p>
-      <w:pPr>
-        <w:spacing w:after="100"/>
-        <w:ind w:left="0" w:firstLine="0"/>
-        <w:rPr>
-          <w:rFonts w:ascii="Open Sans" w:hAnsi="Open Sans" w:cs="Open Sans"/>
-          <w:i/>
-          <w:sz w:val="16"/>
-          <w:szCs w:val="18"/>
-        </w:rPr>
-      </w:pPr>
-      <w:r>
-        <w:rPr>
-          <w:rFonts w:ascii="Open Sans" w:hAnsi="Open Sans" w:cs="Open Sans"/>
-          <w:i/>
-          <w:sz w:val="16"/>
-          <w:szCs w:val="18"/>
-        </w:rPr>
-        <w:t xml:space="preserve">    </w:t>
-      </w:r>
-      <w:r>
-        <w:rPr>
-          <w:rFonts w:ascii="Open Sans" w:hAnsi="Open Sans" w:cs="Open Sans"/>
-          <w:i/>
-          <w:sz w:val="16"/>
-          <w:szCs w:val="18"/>
-        </w:rPr>
-        <w:t>deployed in 24 h</w:t>
-      </w:r>
-      <w:r>
-        <w:rPr>
-          <w:rFonts w:ascii="Open Sans" w:hAnsi="Open Sans" w:cs="Open Sans"/>
-          <w:i/>
-          <w:sz w:val="16"/>
-          <w:szCs w:val="18"/>
-        </w:rPr>
-        <w:t xml:space="preserve">ours.  </w:t>
+        <w:t xml:space="preserve">contest while viewers can simultaneously vote for their favorite artist, giving them more ink to use.  </w:t>
       </w:r>
     </w:p>
     <w:p>
@@ -1357,6 +1298,13 @@
       <w:r>
         <w:rPr>
           <w:rFonts w:ascii="Open Sans" w:hAnsi="Open Sans" w:cs="Open Sans"/>
+          <w:sz w:val="18"/>
+        </w:rPr>
+        <w:t>, MATLAB</w:t>
+      </w:r>
+      <w:r>
+        <w:rPr>
+          <w:rFonts w:ascii="Open Sans" w:hAnsi="Open Sans" w:cs="Open Sans"/>
         </w:rPr>
         <w:tab/>
       </w:r>
@@ -1426,16 +1374,8 @@
           <w:rFonts w:ascii="Open Sans" w:hAnsi="Open Sans" w:cs="Open Sans"/>
           <w:sz w:val="18"/>
         </w:rPr>
-        <w:t>Flask, Django, Express.js, Node.js</w:t>
-      </w:r>
-      <w:r>
-        <w:rPr>
-          <w:rFonts w:ascii="Open Sans" w:hAnsi="Open Sans" w:cs="Open Sans"/>
-          <w:sz w:val="18"/>
-        </w:rPr>
-        <w:t xml:space="preserve">, </w:t>
-      </w:r>
-      <w:proofErr w:type="spellStart"/>
+        <w:t xml:space="preserve">Flask, Django, Express.js, Node.js, </w:t>
+      </w:r>
       <w:r>
         <w:rPr>
           <w:rFonts w:ascii="Open Sans" w:hAnsi="Open Sans" w:cs="Open Sans"/>
@@ -1443,7 +1383,8 @@
         </w:rPr>
         <w:t>JQuery</w:t>
       </w:r>
-      <w:proofErr w:type="spellEnd"/>
+      <w:bookmarkStart w:id="0" w:name="_GoBack"/>
+      <w:bookmarkEnd w:id="0"/>
       <w:r>
         <w:rPr>
           <w:rFonts w:ascii="Open Sans" w:hAnsi="Open Sans" w:cs="Open Sans"/>
@@ -1491,7 +1432,14 @@
           <w:rFonts w:ascii="Open Sans" w:hAnsi="Open Sans" w:cs="Open Sans"/>
           <w:sz w:val="18"/>
         </w:rPr>
-        <w:t xml:space="preserve">Adobe Photoshop, Premiere, After Effects, In-design </w:t>
+        <w:t>Adobe Photoshop, Pre</w:t>
+      </w:r>
+      <w:r>
+        <w:rPr>
+          <w:rFonts w:ascii="Open Sans" w:hAnsi="Open Sans" w:cs="Open Sans"/>
+          <w:sz w:val="18"/>
+        </w:rPr>
+        <w:t>miere, After Effects, In-design</w:t>
       </w:r>
     </w:p>
     <w:p>
@@ -1580,6 +1528,243 @@
     </w:sectPr>
   </w:body>
 </w:document>
+</file>
+
+<file path=word/numbering.xml><?xml version="1.0" encoding="utf-8"?>
+<w:numbering xmlns:wpc="http://schemas.microsoft.com/office/word/2010/wordprocessingCanvas" xmlns:cx="http://schemas.microsoft.com/office/drawing/2014/chartex" xmlns:cx1="http://schemas.microsoft.com/office/drawing/2015/9/8/chartex" xmlns:cx2="http://schemas.microsoft.com/office/drawing/2015/10/21/chartex" xmlns:mc="http://schemas.openxmlformats.org/markup-compatibility/2006" xmlns:o="urn:schemas-microsoft-com:office:office" xmlns:r="http://schemas.openxmlformats.org/officeDocument/2006/relationships" xmlns:m="http://schemas.openxmlformats.org/officeDocument/2006/math" xmlns:v="urn:schemas-microsoft-com:vml" xmlns:wp14="http://schemas.microsoft.com/office/word/2010/wordprocessingDrawing" xmlns:wp="http://schemas.openxmlformats.org/drawingml/2006/wordprocessingDrawing" xmlns:w10="urn:schemas-microsoft-com:office:word" xmlns:w="http://schemas.openxmlformats.org/wordprocessingml/2006/main" xmlns:w14="http://schemas.microsoft.com/office/word/2010/wordml" xmlns:w15="http://schemas.microsoft.com/office/word/2012/wordml" xmlns:w16se="http://schemas.microsoft.com/office/word/2015/wordml/symex" xmlns:wpg="http://schemas.microsoft.com/office/word/2010/wordprocessingGroup" xmlns:wpi="http://schemas.microsoft.com/office/word/2010/wordprocessingInk" xmlns:wne="http://schemas.microsoft.com/office/word/2006/wordml" xmlns:wps="http://schemas.microsoft.com/office/word/2010/wordprocessingShape" mc:Ignorable="w14 w15 w16se wp14">
+  <w:abstractNum w:abstractNumId="0" w15:restartNumberingAfterBreak="0">
+    <w:nsid w:val="229608FA"/>
+    <w:multiLevelType w:val="hybridMultilevel"/>
+    <w:tmpl w:val="A3300B32"/>
+    <w:lvl w:ilvl="0" w:tplc="8B688B4E">
+      <w:numFmt w:val="bullet"/>
+      <w:lvlText w:val="-"/>
+      <w:lvlJc w:val="left"/>
+      <w:pPr>
+        <w:ind w:left="516" w:hanging="360"/>
+      </w:pPr>
+      <w:rPr>
+        <w:rFonts w:ascii="Open Sans" w:eastAsia="Times New Roman" w:hAnsi="Open Sans" w:cs="Open Sans" w:hint="default"/>
+        <w:sz w:val="20"/>
+      </w:rPr>
+    </w:lvl>
+    <w:lvl w:ilvl="1" w:tplc="04090003" w:tentative="1">
+      <w:start w:val="1"/>
+      <w:numFmt w:val="bullet"/>
+      <w:lvlText w:val="o"/>
+      <w:lvlJc w:val="left"/>
+      <w:pPr>
+        <w:ind w:left="1236" w:hanging="360"/>
+      </w:pPr>
+      <w:rPr>
+        <w:rFonts w:ascii="Courier New" w:hAnsi="Courier New" w:cs="Courier New" w:hint="default"/>
+      </w:rPr>
+    </w:lvl>
+    <w:lvl w:ilvl="2" w:tplc="04090005" w:tentative="1">
+      <w:start w:val="1"/>
+      <w:numFmt w:val="bullet"/>
+      <w:lvlText w:val=""/>
+      <w:lvlJc w:val="left"/>
+      <w:pPr>
+        <w:ind w:left="1956" w:hanging="360"/>
+      </w:pPr>
+      <w:rPr>
+        <w:rFonts w:ascii="Wingdings" w:hAnsi="Wingdings" w:hint="default"/>
+      </w:rPr>
+    </w:lvl>
+    <w:lvl w:ilvl="3" w:tplc="04090001" w:tentative="1">
+      <w:start w:val="1"/>
+      <w:numFmt w:val="bullet"/>
+      <w:lvlText w:val=""/>
+      <w:lvlJc w:val="left"/>
+      <w:pPr>
+        <w:ind w:left="2676" w:hanging="360"/>
+      </w:pPr>
+      <w:rPr>
+        <w:rFonts w:ascii="Symbol" w:hAnsi="Symbol" w:hint="default"/>
+      </w:rPr>
+    </w:lvl>
+    <w:lvl w:ilvl="4" w:tplc="04090003" w:tentative="1">
+      <w:start w:val="1"/>
+      <w:numFmt w:val="bullet"/>
+      <w:lvlText w:val="o"/>
+      <w:lvlJc w:val="left"/>
+      <w:pPr>
+        <w:ind w:left="3396" w:hanging="360"/>
+      </w:pPr>
+      <w:rPr>
+        <w:rFonts w:ascii="Courier New" w:hAnsi="Courier New" w:cs="Courier New" w:hint="default"/>
+      </w:rPr>
+    </w:lvl>
+    <w:lvl w:ilvl="5" w:tplc="04090005" w:tentative="1">
+      <w:start w:val="1"/>
+      <w:numFmt w:val="bullet"/>
+      <w:lvlText w:val=""/>
+      <w:lvlJc w:val="left"/>
+      <w:pPr>
+        <w:ind w:left="4116" w:hanging="360"/>
+      </w:pPr>
+      <w:rPr>
+        <w:rFonts w:ascii="Wingdings" w:hAnsi="Wingdings" w:hint="default"/>
+      </w:rPr>
+    </w:lvl>
+    <w:lvl w:ilvl="6" w:tplc="04090001" w:tentative="1">
+      <w:start w:val="1"/>
+      <w:numFmt w:val="bullet"/>
+      <w:lvlText w:val=""/>
+      <w:lvlJc w:val="left"/>
+      <w:pPr>
+        <w:ind w:left="4836" w:hanging="360"/>
+      </w:pPr>
+      <w:rPr>
+        <w:rFonts w:ascii="Symbol" w:hAnsi="Symbol" w:hint="default"/>
+      </w:rPr>
+    </w:lvl>
+    <w:lvl w:ilvl="7" w:tplc="04090003" w:tentative="1">
+      <w:start w:val="1"/>
+      <w:numFmt w:val="bullet"/>
+      <w:lvlText w:val="o"/>
+      <w:lvlJc w:val="left"/>
+      <w:pPr>
+        <w:ind w:left="5556" w:hanging="360"/>
+      </w:pPr>
+      <w:rPr>
+        <w:rFonts w:ascii="Courier New" w:hAnsi="Courier New" w:cs="Courier New" w:hint="default"/>
+      </w:rPr>
+    </w:lvl>
+    <w:lvl w:ilvl="8" w:tplc="04090005" w:tentative="1">
+      <w:start w:val="1"/>
+      <w:numFmt w:val="bullet"/>
+      <w:lvlText w:val=""/>
+      <w:lvlJc w:val="left"/>
+      <w:pPr>
+        <w:ind w:left="6276" w:hanging="360"/>
+      </w:pPr>
+      <w:rPr>
+        <w:rFonts w:ascii="Wingdings" w:hAnsi="Wingdings" w:hint="default"/>
+      </w:rPr>
+    </w:lvl>
+  </w:abstractNum>
+  <w:abstractNum w:abstractNumId="1" w15:restartNumberingAfterBreak="0">
+    <w:nsid w:val="75AA5285"/>
+    <w:multiLevelType w:val="hybridMultilevel"/>
+    <w:tmpl w:val="DC10DDCC"/>
+    <w:lvl w:ilvl="0" w:tplc="8B688B4E">
+      <w:numFmt w:val="bullet"/>
+      <w:lvlText w:val="-"/>
+      <w:lvlJc w:val="left"/>
+      <w:pPr>
+        <w:ind w:left="516" w:hanging="360"/>
+      </w:pPr>
+      <w:rPr>
+        <w:rFonts w:ascii="Open Sans" w:eastAsia="Times New Roman" w:hAnsi="Open Sans" w:cs="Open Sans" w:hint="default"/>
+        <w:sz w:val="20"/>
+      </w:rPr>
+    </w:lvl>
+    <w:lvl w:ilvl="1" w:tplc="04090003" w:tentative="1">
+      <w:start w:val="1"/>
+      <w:numFmt w:val="bullet"/>
+      <w:lvlText w:val="o"/>
+      <w:lvlJc w:val="left"/>
+      <w:pPr>
+        <w:ind w:left="1440" w:hanging="360"/>
+      </w:pPr>
+      <w:rPr>
+        <w:rFonts w:ascii="Courier New" w:hAnsi="Courier New" w:cs="Courier New" w:hint="default"/>
+      </w:rPr>
+    </w:lvl>
+    <w:lvl w:ilvl="2" w:tplc="04090005" w:tentative="1">
+      <w:start w:val="1"/>
+      <w:numFmt w:val="bullet"/>
+      <w:lvlText w:val=""/>
+      <w:lvlJc w:val="left"/>
+      <w:pPr>
+        <w:ind w:left="2160" w:hanging="360"/>
+      </w:pPr>
+      <w:rPr>
+        <w:rFonts w:ascii="Wingdings" w:hAnsi="Wingdings" w:hint="default"/>
+      </w:rPr>
+    </w:lvl>
+    <w:lvl w:ilvl="3" w:tplc="04090001" w:tentative="1">
+      <w:start w:val="1"/>
+      <w:numFmt w:val="bullet"/>
+      <w:lvlText w:val=""/>
+      <w:lvlJc w:val="left"/>
+      <w:pPr>
+        <w:ind w:left="2880" w:hanging="360"/>
+      </w:pPr>
+      <w:rPr>
+        <w:rFonts w:ascii="Symbol" w:hAnsi="Symbol" w:hint="default"/>
+      </w:rPr>
+    </w:lvl>
+    <w:lvl w:ilvl="4" w:tplc="04090003" w:tentative="1">
+      <w:start w:val="1"/>
+      <w:numFmt w:val="bullet"/>
+      <w:lvlText w:val="o"/>
+      <w:lvlJc w:val="left"/>
+      <w:pPr>
+        <w:ind w:left="3600" w:hanging="360"/>
+      </w:pPr>
+      <w:rPr>
+        <w:rFonts w:ascii="Courier New" w:hAnsi="Courier New" w:cs="Courier New" w:hint="default"/>
+      </w:rPr>
+    </w:lvl>
+    <w:lvl w:ilvl="5" w:tplc="04090005" w:tentative="1">
+      <w:start w:val="1"/>
+      <w:numFmt w:val="bullet"/>
+      <w:lvlText w:val=""/>
+      <w:lvlJc w:val="left"/>
+      <w:pPr>
+        <w:ind w:left="4320" w:hanging="360"/>
+      </w:pPr>
+      <w:rPr>
+        <w:rFonts w:ascii="Wingdings" w:hAnsi="Wingdings" w:hint="default"/>
+      </w:rPr>
+    </w:lvl>
+    <w:lvl w:ilvl="6" w:tplc="04090001" w:tentative="1">
+      <w:start w:val="1"/>
+      <w:numFmt w:val="bullet"/>
+      <w:lvlText w:val=""/>
+      <w:lvlJc w:val="left"/>
+      <w:pPr>
+        <w:ind w:left="5040" w:hanging="360"/>
+      </w:pPr>
+      <w:rPr>
+        <w:rFonts w:ascii="Symbol" w:hAnsi="Symbol" w:hint="default"/>
+      </w:rPr>
+    </w:lvl>
+    <w:lvl w:ilvl="7" w:tplc="04090003" w:tentative="1">
+      <w:start w:val="1"/>
+      <w:numFmt w:val="bullet"/>
+      <w:lvlText w:val="o"/>
+      <w:lvlJc w:val="left"/>
+      <w:pPr>
+        <w:ind w:left="5760" w:hanging="360"/>
+      </w:pPr>
+      <w:rPr>
+        <w:rFonts w:ascii="Courier New" w:hAnsi="Courier New" w:cs="Courier New" w:hint="default"/>
+      </w:rPr>
+    </w:lvl>
+    <w:lvl w:ilvl="8" w:tplc="04090005" w:tentative="1">
+      <w:start w:val="1"/>
+      <w:numFmt w:val="bullet"/>
+      <w:lvlText w:val=""/>
+      <w:lvlJc w:val="left"/>
+      <w:pPr>
+        <w:ind w:left="6480" w:hanging="360"/>
+      </w:pPr>
+      <w:rPr>
+        <w:rFonts w:ascii="Wingdings" w:hAnsi="Wingdings" w:hint="default"/>
+      </w:rPr>
+    </w:lvl>
+  </w:abstractNum>
+  <w:num w:numId="1">
+    <w:abstractNumId w:val="0"/>
+  </w:num>
+  <w:num w:numId="2">
+    <w:abstractNumId w:val="1"/>
+  </w:num>
+</w:numbering>
 </file>
 
 <file path=word/styles.xml><?xml version="1.0" encoding="utf-8"?>
@@ -1754,7 +1939,7 @@
     <w:lsdException w:name="Table Web 2" w:semiHidden="1" w:unhideWhenUsed="1"/>
     <w:lsdException w:name="Table Web 3" w:semiHidden="1" w:unhideWhenUsed="1"/>
     <w:lsdException w:name="Balloon Text" w:semiHidden="1" w:unhideWhenUsed="1"/>
-    <w:lsdException w:name="Table Grid" w:semiHidden="1" w:uiPriority="59" w:unhideWhenUsed="1"/>
+    <w:lsdException w:name="Table Grid" w:uiPriority="59"/>
     <w:lsdException w:name="Table Theme" w:semiHidden="1" w:unhideWhenUsed="1"/>
     <w:lsdException w:name="Placeholder Text" w:semiHidden="1"/>
     <w:lsdException w:name="No Spacing" w:uiPriority="1" w:qFormat="1"/>
@@ -2160,6 +2345,17 @@
       <w:u w:val="single"/>
     </w:rPr>
   </w:style>
+  <w:style w:type="paragraph" w:styleId="ListParagraph">
+    <w:name w:val="List Paragraph"/>
+    <w:basedOn w:val="Normal"/>
+    <w:uiPriority w:val="34"/>
+    <w:qFormat/>
+    <w:rsid w:val="00137D98"/>
+    <w:pPr>
+      <w:ind w:left="720"/>
+      <w:contextualSpacing/>
+    </w:pPr>
+  </w:style>
 </w:styles>
 </file>
 

</xml_diff>